<commit_message>
All num operations complete, nasm output correct
</commit_message>
<xml_diff>
--- a/Assignment4_VariablesNASM/Notes/Productions.docx
+++ b/Assignment4_VariablesNASM/Notes/Productions.docx
@@ -4,153 +4,157 @@
   <w:body>
     <w:p>
       <w:r>
-        <w:t># Modified productions</w:t>
-      </w:r>
-    </w:p>
-    <w:p>
-      <w:r>
-        <w:t>Goal   -&gt; Expr</w:t>
-      </w:r>
-    </w:p>
-    <w:p>
-      <w:r>
-        <w:t>Expr   -&gt; Term Expr'</w:t>
-      </w:r>
-    </w:p>
-    <w:p>
-      <w:r>
-        <w:t>Expr</w:t>
+        <w:t xml:space="preserve"># </w:t>
+      </w:r>
+      <w:r>
+        <w:t>Assignment 4 Productions</w:t>
+      </w:r>
+    </w:p>
+    <w:p>
+      <w:r>
+        <w:t>'Goal-&gt;Statement',</w:t>
+      </w:r>
+    </w:p>
+    <w:p>
+      <w:r>
+        <w:t>'Statement-&gt;</w:t>
+      </w:r>
+      <w:proofErr w:type="spellStart"/>
+      <w:r>
+        <w:t>Decl</w:t>
+      </w:r>
+      <w:proofErr w:type="spellEnd"/>
+      <w:r>
+        <w:t xml:space="preserve"> Assign',</w:t>
+      </w:r>
+    </w:p>
+    <w:p>
+      <w:r>
+        <w:t>'Statement-&gt;name Assign',</w:t>
+      </w:r>
+    </w:p>
+    <w:p>
+      <w:r>
+        <w:t xml:space="preserve">'Statement-&gt;print </w:t>
       </w:r>
       <w:proofErr w:type="gramStart"/>
       <w:r>
-        <w:t>'  -</w:t>
+        <w:t>( name</w:t>
       </w:r>
       <w:proofErr w:type="gramEnd"/>
       <w:r>
-        <w:t>&gt; + Term Expr'</w:t>
-      </w:r>
-    </w:p>
-    <w:p>
-      <w:r>
-        <w:t>Expr</w:t>
+        <w:t xml:space="preserve"> )',</w:t>
+      </w:r>
+    </w:p>
+    <w:p>
+      <w:r>
+        <w:t>'</w:t>
+      </w:r>
+      <w:proofErr w:type="spellStart"/>
+      <w:r>
+        <w:t>Decl</w:t>
+      </w:r>
+      <w:proofErr w:type="spellEnd"/>
+      <w:r>
+        <w:t>-&gt;type name',</w:t>
+      </w:r>
+    </w:p>
+    <w:p>
+      <w:r>
+        <w:t>'Assign-&gt;= Expr',</w:t>
+      </w:r>
+    </w:p>
+    <w:p>
+      <w:r>
+        <w:t>'Assign-&gt;eps',</w:t>
+      </w:r>
+    </w:p>
+    <w:p>
+      <w:r>
+        <w:t>'Expr-&gt;Term Expr\'',</w:t>
+      </w:r>
+    </w:p>
+    <w:p>
+      <w:r>
+        <w:t>'Expr\'-&gt;+ Term Expr\'',</w:t>
+      </w:r>
+    </w:p>
+    <w:p>
+      <w:r>
+        <w:t>'Expr\'-&gt;- Term Expr\'',</w:t>
+      </w:r>
+    </w:p>
+    <w:p>
+      <w:r>
+        <w:t>'Expr\'-&gt;eps',</w:t>
+      </w:r>
+    </w:p>
+    <w:p>
+      <w:r>
+        <w:t>'Term-&gt;Factor Term\'',</w:t>
+      </w:r>
+    </w:p>
+    <w:p>
+      <w:r>
+        <w:t>'Term\'-&gt;* Factor Term\'',</w:t>
+      </w:r>
+    </w:p>
+    <w:p>
+      <w:r>
+        <w:t>'Term\'-&gt;/ Factor Term\'',</w:t>
+      </w:r>
+    </w:p>
+    <w:p>
+      <w:r>
+        <w:t>'Term\'-&gt;eps',</w:t>
+      </w:r>
+    </w:p>
+    <w:p>
+      <w:r>
+        <w:t>'Factor-&gt;Base Power',</w:t>
+      </w:r>
+    </w:p>
+    <w:p>
+      <w:r>
+        <w:t>'Power-&gt;^ Base Power',</w:t>
+      </w:r>
+    </w:p>
+    <w:p>
+      <w:r>
+        <w:t>'Power-&gt;eps',</w:t>
+      </w:r>
+    </w:p>
+    <w:p>
+      <w:r>
+        <w:t>'Base-</w:t>
       </w:r>
       <w:proofErr w:type="gramStart"/>
       <w:r>
-        <w:t>'  -</w:t>
+        <w:t>&gt;( Expr</w:t>
       </w:r>
       <w:proofErr w:type="gramEnd"/>
       <w:r>
-        <w:t>&gt; - Term Expr'</w:t>
-      </w:r>
-    </w:p>
-    <w:p>
-      <w:r>
-        <w:t>Expr</w:t>
-      </w:r>
-      <w:proofErr w:type="gramStart"/>
-      <w:r>
-        <w:t>'  -</w:t>
-      </w:r>
-      <w:proofErr w:type="gramEnd"/>
-      <w:r>
-        <w:t>&gt; eps</w:t>
-      </w:r>
-    </w:p>
-    <w:p>
-      <w:r>
-        <w:t>Term   -&gt; Ex Term'</w:t>
-      </w:r>
-    </w:p>
-    <w:p>
-      <w:r>
-        <w:t>Term</w:t>
-      </w:r>
-      <w:proofErr w:type="gramStart"/>
-      <w:r>
-        <w:t>'  -</w:t>
-      </w:r>
-      <w:proofErr w:type="gramEnd"/>
-      <w:r>
-        <w:t>&gt; * Ex Term'</w:t>
-      </w:r>
-    </w:p>
-    <w:p>
-      <w:r>
-        <w:t>Term</w:t>
-      </w:r>
-      <w:proofErr w:type="gramStart"/>
-      <w:r>
-        <w:t>'  -</w:t>
-      </w:r>
-      <w:proofErr w:type="gramEnd"/>
-      <w:r>
-        <w:t>&gt; / Ex Term'</w:t>
-      </w:r>
-    </w:p>
-    <w:p>
-      <w:r>
-        <w:t>Term</w:t>
-      </w:r>
-      <w:proofErr w:type="gramStart"/>
-      <w:r>
-        <w:t>'  -</w:t>
-      </w:r>
-      <w:proofErr w:type="gramEnd"/>
-      <w:r>
-        <w:t>&gt; eps</w:t>
-      </w:r>
-    </w:p>
-    <w:p>
-      <w:r>
-        <w:t>Ex     -&gt; Factor Ex'</w:t>
-      </w:r>
-    </w:p>
-    <w:p>
-      <w:r>
-        <w:t>Ex'    -&gt; ^ Factor Ex'</w:t>
-      </w:r>
-    </w:p>
-    <w:p>
-      <w:r>
-        <w:t>Ex'    -&gt; eps</w:t>
-      </w:r>
-    </w:p>
-    <w:p>
-      <w:r>
-        <w:t xml:space="preserve">Factor -&gt; </w:t>
-      </w:r>
-      <w:proofErr w:type="gramStart"/>
-      <w:r>
-        <w:t>( Expr</w:t>
-      </w:r>
-      <w:proofErr w:type="gramEnd"/>
-      <w:r>
-        <w:t xml:space="preserve"> )</w:t>
-      </w:r>
-    </w:p>
-    <w:p>
-      <w:r>
-        <w:t>Factor -&gt; - Neg</w:t>
-      </w:r>
-    </w:p>
-    <w:p>
-      <w:r>
-        <w:t>Factor -&gt; name</w:t>
-      </w:r>
-    </w:p>
-    <w:p>
-      <w:r>
-        <w:t>Factor -&gt; num</w:t>
-      </w:r>
-    </w:p>
-    <w:p>
-      <w:r>
-        <w:t>Neg    -&gt; name</w:t>
-      </w:r>
-    </w:p>
-    <w:p>
-      <w:r>
-        <w:t>Neg    -&gt; num</w:t>
+        <w:t xml:space="preserve"> )',</w:t>
+      </w:r>
+    </w:p>
+    <w:p>
+      <w:r>
+        <w:t>'Base-&gt;Base\'',</w:t>
+      </w:r>
+    </w:p>
+    <w:p>
+      <w:r>
+        <w:t>'Base-&gt;- Base\'',</w:t>
+      </w:r>
+    </w:p>
+    <w:p>
+      <w:r>
+        <w:t>'Base\'-&gt;number',</w:t>
+      </w:r>
+    </w:p>
+    <w:p>
+      <w:r>
+        <w:t>'Base\'-&gt;name',</w:t>
       </w:r>
     </w:p>
     <w:sectPr>

</xml_diff>